<commit_message>
Add video link in ppt and in the document
</commit_message>
<xml_diff>
--- a/README.txt.docx
+++ b/README.txt.docx
@@ -5,7 +5,6 @@
     <w:p>
       <w:pPr>
         <w:pStyle w:val="Header"/>
-        <w:jc w:val="center"/>
         <w:rPr>
           <w:b/>
           <w:bCs/>
@@ -20,8 +19,177 @@
           <w:sz w:val="28"/>
           <w:szCs w:val="28"/>
         </w:rPr>
-        <w:t>Use case 1 - iTRAM</w:t>
-      </w:r>
+        <w:t xml:space="preserve">Detailed explanation of the architecture, source code </w:t>
+      </w:r>
+      <w:r>
+        <w:rPr>
+          <w:b/>
+          <w:bCs/>
+          <w:sz w:val="28"/>
+          <w:szCs w:val="28"/>
+        </w:rPr>
+        <w:t>in the</w:t>
+      </w:r>
+      <w:r>
+        <w:rPr>
+          <w:b/>
+          <w:bCs/>
+          <w:sz w:val="28"/>
+          <w:szCs w:val="28"/>
+        </w:rPr>
+        <w:t xml:space="preserve"> ppt </w:t>
+      </w:r>
+      <w:r>
+        <w:rPr>
+          <w:b/>
+          <w:bCs/>
+          <w:sz w:val="28"/>
+          <w:szCs w:val="28"/>
+        </w:rPr>
+        <w:t xml:space="preserve">link (from </w:t>
+      </w:r>
+      <w:proofErr w:type="spellStart"/>
+      <w:r>
+        <w:rPr>
+          <w:b/>
+          <w:bCs/>
+          <w:sz w:val="28"/>
+          <w:szCs w:val="28"/>
+        </w:rPr>
+        <w:t>github</w:t>
+      </w:r>
+      <w:proofErr w:type="spellEnd"/>
+      <w:r>
+        <w:rPr>
+          <w:b/>
+          <w:bCs/>
+          <w:sz w:val="28"/>
+          <w:szCs w:val="28"/>
+        </w:rPr>
+        <w:t xml:space="preserve">) - </w:t>
+      </w:r>
+      <w:hyperlink r:id="rId7" w:history="1">
+        <w:r>
+          <w:rPr>
+            <w:rStyle w:val="Hyperlink"/>
+            <w:b/>
+            <w:bCs/>
+            <w:sz w:val="28"/>
+            <w:szCs w:val="28"/>
+          </w:rPr>
+          <w:t>https://github.com/DivyaSundar-89/CFC_2020_SlotBooking/blob/master/Submission_IBM_Call_for_Code.pptx</w:t>
+        </w:r>
+      </w:hyperlink>
+    </w:p>
+    <w:p>
+      <w:pPr>
+        <w:pStyle w:val="Header"/>
+        <w:rPr>
+          <w:b/>
+          <w:bCs/>
+          <w:sz w:val="28"/>
+          <w:szCs w:val="28"/>
+        </w:rPr>
+      </w:pPr>
+    </w:p>
+    <w:p>
+      <w:pPr>
+        <w:pStyle w:val="Header"/>
+        <w:rPr>
+          <w:b/>
+          <w:bCs/>
+          <w:sz w:val="28"/>
+          <w:szCs w:val="28"/>
+        </w:rPr>
+      </w:pPr>
+      <w:r>
+        <w:rPr>
+          <w:b/>
+          <w:bCs/>
+          <w:sz w:val="28"/>
+          <w:szCs w:val="28"/>
+        </w:rPr>
+        <w:t xml:space="preserve">Finals video recording link - </w:t>
+      </w:r>
+      <w:hyperlink r:id="rId8" w:history="1">
+        <w:r>
+          <w:rPr>
+            <w:rStyle w:val="Hyperlink"/>
+            <w:b/>
+            <w:bCs/>
+            <w:sz w:val="28"/>
+            <w:szCs w:val="28"/>
+          </w:rPr>
+          <w:t>https://drive.google.com/file/d/1T1rAtFNGvT1gLZBYQPeHlInue7XZi6mB/view?usp=sharing</w:t>
+        </w:r>
+      </w:hyperlink>
+    </w:p>
+    <w:p>
+      <w:pPr>
+        <w:pStyle w:val="Header"/>
+        <w:rPr>
+          <w:b/>
+          <w:bCs/>
+          <w:sz w:val="28"/>
+          <w:szCs w:val="28"/>
+        </w:rPr>
+      </w:pPr>
+    </w:p>
+    <w:p>
+      <w:pPr>
+        <w:pStyle w:val="Header"/>
+        <w:rPr>
+          <w:b/>
+          <w:bCs/>
+          <w:sz w:val="28"/>
+          <w:szCs w:val="28"/>
+        </w:rPr>
+      </w:pPr>
+      <w:bookmarkStart w:id="0" w:name="_GoBack"/>
+      <w:bookmarkEnd w:id="0"/>
+    </w:p>
+    <w:p>
+      <w:pPr>
+        <w:pStyle w:val="Header"/>
+        <w:rPr>
+          <w:b/>
+          <w:bCs/>
+          <w:sz w:val="28"/>
+          <w:szCs w:val="28"/>
+        </w:rPr>
+      </w:pPr>
+    </w:p>
+    <w:p>
+      <w:pPr>
+        <w:pStyle w:val="Header"/>
+        <w:jc w:val="center"/>
+        <w:rPr>
+          <w:b/>
+          <w:bCs/>
+          <w:sz w:val="28"/>
+          <w:szCs w:val="28"/>
+        </w:rPr>
+      </w:pPr>
+      <w:r>
+        <w:rPr>
+          <w:b/>
+          <w:bCs/>
+          <w:sz w:val="28"/>
+          <w:szCs w:val="28"/>
+        </w:rPr>
+        <w:t xml:space="preserve">Use case 1 - </w:t>
+      </w:r>
+      <w:proofErr w:type="spellStart"/>
+      <w:r>
+        <w:rPr>
+          <w:b/>
+          <w:bCs/>
+          <w:sz w:val="28"/>
+          <w:szCs w:val="28"/>
+        </w:rPr>
+        <w:t>iTRAM</w:t>
+      </w:r>
+      <w:proofErr w:type="spellEnd"/>
     </w:p>
     <w:p>
       <w:pPr>
@@ -344,7 +512,7 @@
         </w:rPr>
         <w:t xml:space="preserve">, Link from github for the jar file - </w:t>
       </w:r>
-      <w:hyperlink r:id="rId7" w:history="1">
+      <w:hyperlink r:id="rId9" w:history="1">
         <w:r>
           <w:rPr>
             <w:rStyle w:val="Hyperlink"/>
@@ -376,7 +544,14 @@
         <w:rPr>
           <w:noProof/>
         </w:rPr>
-        <w:t>Running the jar will launch the REST API in localhost:8083. The REST API is http://localhost:8083/getslotdetail/${customer_name} where customer_name is the path parameter based on which the slot and the vendor id is retrieved and response is sent.</w:t>
+        <w:t xml:space="preserve">Running the jar will launch the REST API in localhost:8083. The REST API is http://localhost:8083/getslotdetail/${customer_name} where customer_name is the path </w:t>
+      </w:r>
+      <w:r>
+        <w:rPr>
+          <w:noProof/>
+        </w:rPr>
+        <w:lastRenderedPageBreak/>
+        <w:t>parameter based on which the slot and the vendor id is retrieved and response is sent.</w:t>
       </w:r>
       <w:r>
         <w:rPr>
@@ -384,7 +559,7 @@
         </w:rPr>
         <w:t xml:space="preserve"> Backend project link from github - </w:t>
       </w:r>
-      <w:hyperlink r:id="rId8" w:history="1">
+      <w:hyperlink r:id="rId10" w:history="1">
         <w:r>
           <w:rPr>
             <w:rStyle w:val="Hyperlink"/>
@@ -435,81 +610,6 @@
           <w:noProof/>
         </w:rPr>
         <w:t xml:space="preserve">Create a watson assistant chatbot using the procedures given in the link </w:t>
-      </w:r>
-      <w:hyperlink r:id="rId9" w:history="1">
-        <w:r>
-          <w:rPr>
-            <w:rStyle w:val="Hyperlink"/>
-            <w:noProof/>
-          </w:rPr>
-          <w:t>https://developer.ibm.com/tutorials/create-a-covid-19-chatbot-embedded-on-a-website/</w:t>
-        </w:r>
-      </w:hyperlink>
-      <w:r>
-        <w:rPr>
-          <w:noProof/>
-        </w:rPr>
-        <w:t xml:space="preserve"> </w:t>
-      </w:r>
-    </w:p>
-    <w:p>
-      <w:pPr>
-        <w:pStyle w:val="ListParagraph"/>
-        <w:numPr>
-          <w:ilvl w:val="0"/>
-          <w:numId w:val="8"/>
-        </w:numPr>
-        <w:jc w:val="both"/>
-        <w:rPr>
-          <w:noProof/>
-        </w:rPr>
-      </w:pPr>
-      <w:r>
-        <w:rPr>
-          <w:noProof/>
-        </w:rPr>
-        <w:t>Import the dialog skill given in this project skill-CDC-COVID-FAQ.json (which has custom intents and dialogs to get the slot details booked for the customer) and associate it with the watson assistant.</w:t>
-      </w:r>
-      <w:r>
-        <w:rPr>
-          <w:noProof/>
-        </w:rPr>
-        <w:t xml:space="preserve"> Link of created custom dialg skill from github - </w:t>
-      </w:r>
-      <w:hyperlink r:id="rId10" w:history="1">
-        <w:r>
-          <w:rPr>
-            <w:rStyle w:val="Hyperlink"/>
-            <w:noProof/>
-          </w:rPr>
-          <w:t>https://github.com/DivyaSundar-89/CFC_2020_SlotBooking/blob/master/skill-CDC-COVID-FAQ.json</w:t>
-        </w:r>
-      </w:hyperlink>
-      <w:r>
-        <w:rPr>
-          <w:noProof/>
-        </w:rPr>
-        <w:t xml:space="preserve"> </w:t>
-      </w:r>
-    </w:p>
-    <w:p>
-      <w:pPr>
-        <w:pStyle w:val="ListParagraph"/>
-        <w:numPr>
-          <w:ilvl w:val="0"/>
-          <w:numId w:val="8"/>
-        </w:numPr>
-        <w:jc w:val="both"/>
-        <w:rPr>
-          <w:noProof/>
-        </w:rPr>
-      </w:pPr>
-      <w:r>
-        <w:rPr>
-          <w:noProof/>
-        </w:rPr>
-        <w:lastRenderedPageBreak/>
-        <w:t xml:space="preserve">Create a watson discovery with the pre-enriched data set using the instructions given in the link </w:t>
       </w:r>
       <w:hyperlink r:id="rId11" w:history="1">
         <w:r>
@@ -543,6 +643,80 @@
         <w:rPr>
           <w:noProof/>
         </w:rPr>
+        <w:t>Import the dialog skill given in this project skill-CDC-COVID-FAQ.json (which has custom intents and dialogs to get the slot details booked for the customer) and associate it with the watson assistant.</w:t>
+      </w:r>
+      <w:r>
+        <w:rPr>
+          <w:noProof/>
+        </w:rPr>
+        <w:t xml:space="preserve"> Link of created custom dialg skill from github - </w:t>
+      </w:r>
+      <w:hyperlink r:id="rId12" w:history="1">
+        <w:r>
+          <w:rPr>
+            <w:rStyle w:val="Hyperlink"/>
+            <w:noProof/>
+          </w:rPr>
+          <w:t>https://github.com/DivyaSundar-89/CFC_2020_SlotBooking/blob/master/skill-CDC-COVID-FAQ.json</w:t>
+        </w:r>
+      </w:hyperlink>
+      <w:r>
+        <w:rPr>
+          <w:noProof/>
+        </w:rPr>
+        <w:t xml:space="preserve"> </w:t>
+      </w:r>
+    </w:p>
+    <w:p>
+      <w:pPr>
+        <w:pStyle w:val="ListParagraph"/>
+        <w:numPr>
+          <w:ilvl w:val="0"/>
+          <w:numId w:val="8"/>
+        </w:numPr>
+        <w:jc w:val="both"/>
+        <w:rPr>
+          <w:noProof/>
+        </w:rPr>
+      </w:pPr>
+      <w:r>
+        <w:rPr>
+          <w:noProof/>
+        </w:rPr>
+        <w:t xml:space="preserve">Create a watson discovery with the pre-enriched data set using the instructions given in the link </w:t>
+      </w:r>
+      <w:hyperlink r:id="rId13" w:history="1">
+        <w:r>
+          <w:rPr>
+            <w:rStyle w:val="Hyperlink"/>
+            <w:noProof/>
+          </w:rPr>
+          <w:t>https://developer.ibm.com/tutorials/create-a-covid-19-chatbot-embedded-on-a-website/</w:t>
+        </w:r>
+      </w:hyperlink>
+      <w:r>
+        <w:rPr>
+          <w:noProof/>
+        </w:rPr>
+        <w:t xml:space="preserve"> </w:t>
+      </w:r>
+    </w:p>
+    <w:p>
+      <w:pPr>
+        <w:pStyle w:val="ListParagraph"/>
+        <w:numPr>
+          <w:ilvl w:val="0"/>
+          <w:numId w:val="8"/>
+        </w:numPr>
+        <w:jc w:val="both"/>
+        <w:rPr>
+          <w:noProof/>
+        </w:rPr>
+      </w:pPr>
+      <w:r>
+        <w:rPr>
+          <w:noProof/>
+        </w:rPr>
         <w:t>Create a cloud function and action with runtime as Node 10. Use the script as action code - discovery-covid-async.js in this project which makes the external REST call to fetch the vendor slot id.</w:t>
       </w:r>
       <w:r>
@@ -551,7 +725,7 @@
         </w:rPr>
         <w:t xml:space="preserve"> Github URL - </w:t>
       </w:r>
-      <w:hyperlink r:id="rId12" w:history="1">
+      <w:hyperlink r:id="rId14" w:history="1">
         <w:r>
           <w:rPr>
             <w:rStyle w:val="Hyperlink"/>
@@ -717,7 +891,7 @@
         </w:rPr>
         <w:t xml:space="preserve">Demo recording video link - </w:t>
       </w:r>
-      <w:hyperlink r:id="rId13" w:history="1">
+      <w:hyperlink r:id="rId15" w:history="1">
         <w:r>
           <w:rPr>
             <w:rStyle w:val="Hyperlink"/>
@@ -779,101 +953,6 @@
             <wp:extent cx="4711700" cy="3519177"/>
             <wp:effectExtent l="0" t="0" r="0" b="5080"/>
             <wp:docPr id="1" name="Picture 1"/>
-            <wp:cNvGraphicFramePr>
-              <a:graphicFrameLocks xmlns:a="http://schemas.openxmlformats.org/drawingml/2006/main" noChangeAspect="1"/>
-            </wp:cNvGraphicFramePr>
-            <a:graphic xmlns:a="http://schemas.openxmlformats.org/drawingml/2006/main">
-              <a:graphicData uri="http://schemas.openxmlformats.org/drawingml/2006/picture">
-                <pic:pic xmlns:pic="http://schemas.openxmlformats.org/drawingml/2006/picture">
-                  <pic:nvPicPr>
-                    <pic:cNvPr id="1" name=""/>
-                    <pic:cNvPicPr/>
-                  </pic:nvPicPr>
-                  <pic:blipFill>
-                    <a:blip r:embed="rId14"/>
-                    <a:stretch>
-                      <a:fillRect/>
-                    </a:stretch>
-                  </pic:blipFill>
-                  <pic:spPr>
-                    <a:xfrm>
-                      <a:off x="0" y="0"/>
-                      <a:ext cx="4742912" cy="3542489"/>
-                    </a:xfrm>
-                    <a:prstGeom prst="rect">
-                      <a:avLst/>
-                    </a:prstGeom>
-                  </pic:spPr>
-                </pic:pic>
-              </a:graphicData>
-            </a:graphic>
-          </wp:inline>
-        </w:drawing>
-      </w:r>
-    </w:p>
-    <w:p>
-      <w:pPr>
-        <w:rPr>
-          <w:noProof/>
-        </w:rPr>
-      </w:pPr>
-      <w:r>
-        <w:rPr>
-          <w:noProof/>
-        </w:rPr>
-        <w:drawing>
-          <wp:inline distT="0" distB="0" distL="0" distR="0" wp14:anchorId="2F9FF245" wp14:editId="213C82B5">
-            <wp:extent cx="4737100" cy="3262630"/>
-            <wp:effectExtent l="0" t="0" r="6350" b="0"/>
-            <wp:docPr id="2" name="Picture 2"/>
-            <wp:cNvGraphicFramePr>
-              <a:graphicFrameLocks xmlns:a="http://schemas.openxmlformats.org/drawingml/2006/main" noChangeAspect="1"/>
-            </wp:cNvGraphicFramePr>
-            <a:graphic xmlns:a="http://schemas.openxmlformats.org/drawingml/2006/main">
-              <a:graphicData uri="http://schemas.openxmlformats.org/drawingml/2006/picture">
-                <pic:pic xmlns:pic="http://schemas.openxmlformats.org/drawingml/2006/picture">
-                  <pic:nvPicPr>
-                    <pic:cNvPr id="1" name=""/>
-                    <pic:cNvPicPr/>
-                  </pic:nvPicPr>
-                  <pic:blipFill>
-                    <a:blip r:embed="rId15"/>
-                    <a:stretch>
-                      <a:fillRect/>
-                    </a:stretch>
-                  </pic:blipFill>
-                  <pic:spPr>
-                    <a:xfrm>
-                      <a:off x="0" y="0"/>
-                      <a:ext cx="4764394" cy="3281428"/>
-                    </a:xfrm>
-                    <a:prstGeom prst="rect">
-                      <a:avLst/>
-                    </a:prstGeom>
-                  </pic:spPr>
-                </pic:pic>
-              </a:graphicData>
-            </a:graphic>
-          </wp:inline>
-        </w:drawing>
-      </w:r>
-    </w:p>
-    <w:p>
-      <w:pPr>
-        <w:rPr>
-          <w:noProof/>
-        </w:rPr>
-      </w:pPr>
-      <w:r>
-        <w:rPr>
-          <w:noProof/>
-        </w:rPr>
-        <w:lastRenderedPageBreak/>
-        <w:drawing>
-          <wp:inline distT="0" distB="0" distL="0" distR="0" wp14:anchorId="16943D27" wp14:editId="6E38D603">
-            <wp:extent cx="4997450" cy="3087634"/>
-            <wp:effectExtent l="0" t="0" r="0" b="0"/>
-            <wp:docPr id="3" name="Picture 3"/>
             <wp:cNvGraphicFramePr>
               <a:graphicFrameLocks xmlns:a="http://schemas.openxmlformats.org/drawingml/2006/main" noChangeAspect="1"/>
             </wp:cNvGraphicFramePr>
@@ -893,7 +972,7 @@
                   <pic:spPr>
                     <a:xfrm>
                       <a:off x="0" y="0"/>
-                      <a:ext cx="5021539" cy="3102517"/>
+                      <a:ext cx="4742912" cy="3542489"/>
                     </a:xfrm>
                     <a:prstGeom prst="rect">
                       <a:avLst/>
@@ -912,35 +991,15 @@
           <w:noProof/>
         </w:rPr>
       </w:pPr>
-    </w:p>
-    <w:p>
-      <w:pPr>
-        <w:rPr>
-          <w:noProof/>
-        </w:rPr>
-      </w:pPr>
-      <w:r>
-        <w:rPr>
-          <w:noProof/>
-        </w:rPr>
-        <w:t>Customer regsiters and places an order in the app for the inventory needed.</w:t>
-      </w:r>
-    </w:p>
-    <w:p>
-      <w:pPr>
-        <w:rPr>
-          <w:noProof/>
-        </w:rPr>
-      </w:pPr>
       <w:r>
         <w:rPr>
           <w:noProof/>
         </w:rPr>
         <w:drawing>
-          <wp:inline distT="0" distB="0" distL="0" distR="0" wp14:anchorId="7660476B" wp14:editId="2173670C">
-            <wp:extent cx="5156200" cy="3347720"/>
-            <wp:effectExtent l="0" t="0" r="6350" b="5080"/>
-            <wp:docPr id="4" name="Picture 4"/>
+          <wp:inline distT="0" distB="0" distL="0" distR="0" wp14:anchorId="2F9FF245" wp14:editId="213C82B5">
+            <wp:extent cx="4737100" cy="3262630"/>
+            <wp:effectExtent l="0" t="0" r="6350" b="0"/>
+            <wp:docPr id="2" name="Picture 2"/>
             <wp:cNvGraphicFramePr>
               <a:graphicFrameLocks xmlns:a="http://schemas.openxmlformats.org/drawingml/2006/main" noChangeAspect="1"/>
             </wp:cNvGraphicFramePr>
@@ -960,7 +1019,7 @@
                   <pic:spPr>
                     <a:xfrm>
                       <a:off x="0" y="0"/>
-                      <a:ext cx="5167644" cy="3355150"/>
+                      <a:ext cx="4764394" cy="3281428"/>
                     </a:xfrm>
                     <a:prstGeom prst="rect">
                       <a:avLst/>
@@ -979,30 +1038,16 @@
           <w:noProof/>
         </w:rPr>
       </w:pPr>
-    </w:p>
-    <w:p>
-      <w:pPr>
-        <w:rPr>
-          <w:noProof/>
-        </w:rPr>
-      </w:pPr>
-    </w:p>
-    <w:p>
-      <w:pPr>
-        <w:rPr>
-          <w:noProof/>
-        </w:rPr>
-      </w:pPr>
       <w:r>
         <w:rPr>
           <w:noProof/>
         </w:rPr>
         <w:lastRenderedPageBreak/>
         <w:drawing>
-          <wp:inline distT="0" distB="0" distL="0" distR="0" wp14:anchorId="7F81D1B4" wp14:editId="3349460D">
-            <wp:extent cx="4616450" cy="3680337"/>
+          <wp:inline distT="0" distB="0" distL="0" distR="0" wp14:anchorId="16943D27" wp14:editId="6E38D603">
+            <wp:extent cx="4997450" cy="3087634"/>
             <wp:effectExtent l="0" t="0" r="0" b="0"/>
-            <wp:docPr id="5" name="Picture 5"/>
+            <wp:docPr id="3" name="Picture 3"/>
             <wp:cNvGraphicFramePr>
               <a:graphicFrameLocks xmlns:a="http://schemas.openxmlformats.org/drawingml/2006/main" noChangeAspect="1"/>
             </wp:cNvGraphicFramePr>
@@ -1022,7 +1067,7 @@
                   <pic:spPr>
                     <a:xfrm>
                       <a:off x="0" y="0"/>
-                      <a:ext cx="4626429" cy="3688292"/>
+                      <a:ext cx="5021539" cy="3102517"/>
                     </a:xfrm>
                     <a:prstGeom prst="rect">
                       <a:avLst/>
@@ -1043,8 +1088,16 @@
       </w:pPr>
     </w:p>
     <w:p>
-      <w:r>
-        <w:t>Customer order details are populated by choosing the location of the vendor closer to the customer location and vendor is also able to see the dashboard of the slot availabilities.</w:t>
+      <w:pPr>
+        <w:rPr>
+          <w:noProof/>
+        </w:rPr>
+      </w:pPr>
+      <w:r>
+        <w:rPr>
+          <w:noProof/>
+        </w:rPr>
+        <w:t>Customer regsiters and places an order in the app for the inventory needed.</w:t>
       </w:r>
     </w:p>
     <w:p>
@@ -1058,10 +1111,10 @@
           <w:noProof/>
         </w:rPr>
         <w:drawing>
-          <wp:inline distT="0" distB="0" distL="0" distR="0" wp14:anchorId="6B477B96" wp14:editId="1BA4BACD">
-            <wp:extent cx="4730750" cy="3009681"/>
-            <wp:effectExtent l="0" t="0" r="0" b="635"/>
-            <wp:docPr id="6" name="Picture 6"/>
+          <wp:inline distT="0" distB="0" distL="0" distR="0" wp14:anchorId="7660476B" wp14:editId="2173670C">
+            <wp:extent cx="5156200" cy="3347720"/>
+            <wp:effectExtent l="0" t="0" r="6350" b="5080"/>
+            <wp:docPr id="4" name="Picture 4"/>
             <wp:cNvGraphicFramePr>
               <a:graphicFrameLocks xmlns:a="http://schemas.openxmlformats.org/drawingml/2006/main" noChangeAspect="1"/>
             </wp:cNvGraphicFramePr>
@@ -1081,7 +1134,7 @@
                   <pic:spPr>
                     <a:xfrm>
                       <a:off x="0" y="0"/>
-                      <a:ext cx="4762157" cy="3029662"/>
+                      <a:ext cx="5167644" cy="3355150"/>
                     </a:xfrm>
                     <a:prstGeom prst="rect">
                       <a:avLst/>
@@ -1100,16 +1153,30 @@
           <w:noProof/>
         </w:rPr>
       </w:pPr>
+    </w:p>
+    <w:p>
+      <w:pPr>
+        <w:rPr>
+          <w:noProof/>
+        </w:rPr>
+      </w:pPr>
+    </w:p>
+    <w:p>
+      <w:pPr>
+        <w:rPr>
+          <w:noProof/>
+        </w:rPr>
+      </w:pPr>
       <w:r>
         <w:rPr>
           <w:noProof/>
         </w:rPr>
         <w:lastRenderedPageBreak/>
         <w:drawing>
-          <wp:inline distT="0" distB="0" distL="0" distR="0" wp14:anchorId="1C865B21" wp14:editId="76431128">
-            <wp:extent cx="5029200" cy="2951480"/>
-            <wp:effectExtent l="0" t="0" r="0" b="1270"/>
-            <wp:docPr id="7" name="Picture 7"/>
+          <wp:inline distT="0" distB="0" distL="0" distR="0" wp14:anchorId="7F81D1B4" wp14:editId="3349460D">
+            <wp:extent cx="4616450" cy="3680337"/>
+            <wp:effectExtent l="0" t="0" r="0" b="0"/>
+            <wp:docPr id="5" name="Picture 5"/>
             <wp:cNvGraphicFramePr>
               <a:graphicFrameLocks xmlns:a="http://schemas.openxmlformats.org/drawingml/2006/main" noChangeAspect="1"/>
             </wp:cNvGraphicFramePr>
@@ -1129,7 +1196,7 @@
                   <pic:spPr>
                     <a:xfrm>
                       <a:off x="0" y="0"/>
-                      <a:ext cx="5054776" cy="2966490"/>
+                      <a:ext cx="4626429" cy="3688292"/>
                     </a:xfrm>
                     <a:prstGeom prst="rect">
                       <a:avLst/>
@@ -1150,21 +1217,8 @@
       </w:pPr>
     </w:p>
     <w:p>
-      <w:pPr>
-        <w:jc w:val="center"/>
-        <w:rPr>
-          <w:b/>
-          <w:bCs/>
-          <w:noProof/>
-        </w:rPr>
-      </w:pPr>
-      <w:r>
-        <w:rPr>
-          <w:b/>
-          <w:bCs/>
-          <w:noProof/>
-        </w:rPr>
-        <w:t>Rest Response for the spring-boot application to give the customer and slot booked</w:t>
+      <w:r>
+        <w:t>Customer order details are populated by choosing the location of the vendor closer to the customer location and vendor is also able to see the dashboard of the slot availabilities.</w:t>
       </w:r>
     </w:p>
     <w:p>
@@ -1178,10 +1232,10 @@
           <w:noProof/>
         </w:rPr>
         <w:drawing>
-          <wp:inline distT="0" distB="0" distL="0" distR="0" wp14:anchorId="3847E297" wp14:editId="5778A97B">
-            <wp:extent cx="5835650" cy="2927350"/>
-            <wp:effectExtent l="0" t="0" r="0" b="6350"/>
-            <wp:docPr id="13" name="Picture 13"/>
+          <wp:inline distT="0" distB="0" distL="0" distR="0" wp14:anchorId="6B477B96" wp14:editId="1BA4BACD">
+            <wp:extent cx="4730750" cy="3009681"/>
+            <wp:effectExtent l="0" t="0" r="0" b="635"/>
+            <wp:docPr id="6" name="Picture 6"/>
             <wp:cNvGraphicFramePr>
               <a:graphicFrameLocks xmlns:a="http://schemas.openxmlformats.org/drawingml/2006/main" noChangeAspect="1"/>
             </wp:cNvGraphicFramePr>
@@ -1201,7 +1255,7 @@
                   <pic:spPr>
                     <a:xfrm>
                       <a:off x="0" y="0"/>
-                      <a:ext cx="5862106" cy="2940621"/>
+                      <a:ext cx="4762157" cy="3029662"/>
                     </a:xfrm>
                     <a:prstGeom prst="rect">
                       <a:avLst/>
@@ -1220,66 +1274,16 @@
           <w:noProof/>
         </w:rPr>
       </w:pPr>
-    </w:p>
-    <w:p>
-      <w:pPr>
-        <w:rPr>
-          <w:noProof/>
-        </w:rPr>
-      </w:pPr>
-    </w:p>
-    <w:p>
-      <w:pPr>
-        <w:rPr>
-          <w:noProof/>
-        </w:rPr>
-      </w:pPr>
-    </w:p>
-    <w:p>
-      <w:pPr>
-        <w:rPr>
-          <w:noProof/>
-        </w:rPr>
-      </w:pPr>
-    </w:p>
-    <w:p>
-      <w:pPr>
-        <w:jc w:val="center"/>
-        <w:rPr>
-          <w:b/>
-          <w:bCs/>
-        </w:rPr>
-      </w:pPr>
-      <w:r>
-        <w:rPr>
-          <w:b/>
-          <w:bCs/>
+      <w:r>
+        <w:rPr>
+          <w:noProof/>
         </w:rPr>
         <w:lastRenderedPageBreak/>
-        <w:t>IBM tools used</w:t>
-      </w:r>
-    </w:p>
-    <w:p/>
-    <w:p>
-      <w:r>
-        <w:t>Cloud function having the node 10 code to invoke the external REST call</w:t>
-      </w:r>
-    </w:p>
-    <w:p>
-      <w:pPr>
-        <w:rPr>
-          <w:noProof/>
-        </w:rPr>
-      </w:pPr>
-      <w:r>
-        <w:rPr>
-          <w:noProof/>
-        </w:rPr>
         <w:drawing>
-          <wp:inline distT="0" distB="0" distL="0" distR="0" wp14:anchorId="485629C1" wp14:editId="15FE4577">
-            <wp:extent cx="5314950" cy="2678485"/>
-            <wp:effectExtent l="0" t="0" r="0" b="7620"/>
-            <wp:docPr id="8" name="Picture 8"/>
+          <wp:inline distT="0" distB="0" distL="0" distR="0" wp14:anchorId="1C865B21" wp14:editId="76431128">
+            <wp:extent cx="5029200" cy="2951480"/>
+            <wp:effectExtent l="0" t="0" r="0" b="1270"/>
+            <wp:docPr id="7" name="Picture 7"/>
             <wp:cNvGraphicFramePr>
               <a:graphicFrameLocks xmlns:a="http://schemas.openxmlformats.org/drawingml/2006/main" noChangeAspect="1"/>
             </wp:cNvGraphicFramePr>
@@ -1299,7 +1303,7 @@
                   <pic:spPr>
                     <a:xfrm>
                       <a:off x="0" y="0"/>
-                      <a:ext cx="5361562" cy="2701975"/>
+                      <a:ext cx="5054776" cy="2966490"/>
                     </a:xfrm>
                     <a:prstGeom prst="rect">
                       <a:avLst/>
@@ -1320,17 +1324,23 @@
       </w:pPr>
     </w:p>
     <w:p>
-      <w:r>
-        <w:t>Custom intent (#GetSlotBooked) and dialog</w:t>
-      </w:r>
-      <w:r>
-        <w:t xml:space="preserve"> skill</w:t>
-      </w:r>
-      <w:r>
-        <w:t xml:space="preserve"> created to invoke the webhook</w:t>
-      </w:r>
-    </w:p>
-    <w:p/>
+      <w:pPr>
+        <w:jc w:val="center"/>
+        <w:rPr>
+          <w:b/>
+          <w:bCs/>
+          <w:noProof/>
+        </w:rPr>
+      </w:pPr>
+      <w:r>
+        <w:rPr>
+          <w:b/>
+          <w:bCs/>
+          <w:noProof/>
+        </w:rPr>
+        <w:t>Rest Response for the spring-boot application to give the customer and slot booked</w:t>
+      </w:r>
+    </w:p>
     <w:p>
       <w:pPr>
         <w:rPr>
@@ -1342,10 +1352,10 @@
           <w:noProof/>
         </w:rPr>
         <w:drawing>
-          <wp:inline distT="0" distB="0" distL="0" distR="0" wp14:anchorId="4F228252" wp14:editId="2D302239">
-            <wp:extent cx="5943600" cy="3030855"/>
-            <wp:effectExtent l="0" t="0" r="0" b="0"/>
-            <wp:docPr id="9" name="Picture 9"/>
+          <wp:inline distT="0" distB="0" distL="0" distR="0" wp14:anchorId="3847E297" wp14:editId="5778A97B">
+            <wp:extent cx="5835650" cy="2927350"/>
+            <wp:effectExtent l="0" t="0" r="0" b="6350"/>
+            <wp:docPr id="13" name="Picture 13"/>
             <wp:cNvGraphicFramePr>
               <a:graphicFrameLocks xmlns:a="http://schemas.openxmlformats.org/drawingml/2006/main" noChangeAspect="1"/>
             </wp:cNvGraphicFramePr>
@@ -1365,7 +1375,7 @@
                   <pic:spPr>
                     <a:xfrm>
                       <a:off x="0" y="0"/>
-                      <a:ext cx="5943600" cy="3030855"/>
+                      <a:ext cx="5862106" cy="2940621"/>
                     </a:xfrm>
                     <a:prstGeom prst="rect">
                       <a:avLst/>
@@ -1391,15 +1401,59 @@
           <w:noProof/>
         </w:rPr>
       </w:pPr>
+    </w:p>
+    <w:p>
+      <w:pPr>
+        <w:rPr>
+          <w:noProof/>
+        </w:rPr>
+      </w:pPr>
+    </w:p>
+    <w:p>
+      <w:pPr>
+        <w:rPr>
+          <w:noProof/>
+        </w:rPr>
+      </w:pPr>
+    </w:p>
+    <w:p>
+      <w:pPr>
+        <w:jc w:val="center"/>
+        <w:rPr>
+          <w:b/>
+          <w:bCs/>
+        </w:rPr>
+      </w:pPr>
+      <w:r>
+        <w:rPr>
+          <w:b/>
+          <w:bCs/>
+        </w:rPr>
+        <w:lastRenderedPageBreak/>
+        <w:t>IBM tools used</w:t>
+      </w:r>
+    </w:p>
+    <w:p/>
+    <w:p>
+      <w:r>
+        <w:t>Cloud function having the node 10 code to invoke the external REST call</w:t>
+      </w:r>
+    </w:p>
+    <w:p>
+      <w:pPr>
+        <w:rPr>
+          <w:noProof/>
+        </w:rPr>
+      </w:pPr>
       <w:r>
         <w:rPr>
           <w:noProof/>
         </w:rPr>
         <w:drawing>
-          <wp:inline distT="0" distB="0" distL="0" distR="0" wp14:anchorId="4E9015C2" wp14:editId="4366E262">
-            <wp:extent cx="5943600" cy="2993390"/>
-            <wp:effectExtent l="0" t="0" r="0" b="0"/>
-            <wp:docPr id="10" name="Picture 10"/>
+          <wp:inline distT="0" distB="0" distL="0" distR="0" wp14:anchorId="485629C1" wp14:editId="15FE4577">
+            <wp:extent cx="5314950" cy="2678485"/>
+            <wp:effectExtent l="0" t="0" r="0" b="7620"/>
+            <wp:docPr id="8" name="Picture 8"/>
             <wp:cNvGraphicFramePr>
               <a:graphicFrameLocks xmlns:a="http://schemas.openxmlformats.org/drawingml/2006/main" noChangeAspect="1"/>
             </wp:cNvGraphicFramePr>
@@ -1419,7 +1473,7 @@
                   <pic:spPr>
                     <a:xfrm>
                       <a:off x="0" y="0"/>
-                      <a:ext cx="5943600" cy="2993390"/>
+                      <a:ext cx="5361562" cy="2701975"/>
                     </a:xfrm>
                     <a:prstGeom prst="rect">
                       <a:avLst/>
@@ -1441,30 +1495,39 @@
     </w:p>
     <w:p>
       <w:r>
-        <w:t>Watson chatbot launched which responds with the customer id and the slot booking id based on the query asked</w:t>
-      </w:r>
-      <w:r>
-        <w:t>, assuming Alex logs in the chatbot.</w:t>
+        <w:t>Custom intent (#</w:t>
+      </w:r>
+      <w:proofErr w:type="spellStart"/>
+      <w:r>
+        <w:t>GetSlotBooked</w:t>
+      </w:r>
+      <w:proofErr w:type="spellEnd"/>
+      <w:r>
+        <w:t>) and dialog</w:t>
+      </w:r>
+      <w:r>
+        <w:t xml:space="preserve"> skill</w:t>
+      </w:r>
+      <w:r>
+        <w:t xml:space="preserve"> created to invoke the webhook</w:t>
       </w:r>
     </w:p>
     <w:p/>
-    <w:p/>
-    <w:p>
-      <w:pPr>
-        <w:rPr>
-          <w:noProof/>
-        </w:rPr>
-      </w:pPr>
-      <w:r>
-        <w:rPr>
-          <w:noProof/>
-        </w:rPr>
-        <w:lastRenderedPageBreak/>
+    <w:p>
+      <w:pPr>
+        <w:rPr>
+          <w:noProof/>
+        </w:rPr>
+      </w:pPr>
+      <w:r>
+        <w:rPr>
+          <w:noProof/>
+        </w:rPr>
         <w:drawing>
-          <wp:inline distT="0" distB="0" distL="0" distR="0" wp14:anchorId="2437A6BB" wp14:editId="23F60C8B">
-            <wp:extent cx="5943600" cy="3097530"/>
-            <wp:effectExtent l="0" t="0" r="0" b="7620"/>
-            <wp:docPr id="11" name="Picture 11"/>
+          <wp:inline distT="0" distB="0" distL="0" distR="0" wp14:anchorId="4F228252" wp14:editId="2D302239">
+            <wp:extent cx="5943600" cy="3030855"/>
+            <wp:effectExtent l="0" t="0" r="0" b="0"/>
+            <wp:docPr id="9" name="Picture 9"/>
             <wp:cNvGraphicFramePr>
               <a:graphicFrameLocks xmlns:a="http://schemas.openxmlformats.org/drawingml/2006/main" noChangeAspect="1"/>
             </wp:cNvGraphicFramePr>
@@ -1484,7 +1547,7 @@
                   <pic:spPr>
                     <a:xfrm>
                       <a:off x="0" y="0"/>
-                      <a:ext cx="5943600" cy="3097530"/>
+                      <a:ext cx="5943600" cy="3030855"/>
                     </a:xfrm>
                     <a:prstGeom prst="rect">
                       <a:avLst/>
@@ -1505,36 +1568,20 @@
       </w:pPr>
     </w:p>
     <w:p>
-      <w:r>
-        <w:t>Snapshot of cloudant database where the records for vendor slot id</w:t>
-      </w:r>
-      <w:r>
-        <w:t>, vendor id and the customer id</w:t>
-      </w:r>
-      <w:r>
-        <w:t xml:space="preserve"> is stored</w:t>
-      </w:r>
-      <w:r>
-        <w:t xml:space="preserve"> (when the springboot project is started to access the REST calls)</w:t>
-      </w:r>
-      <w:r>
-        <w:t>, which is accessed by the nodejs cloud function</w:t>
-      </w:r>
-      <w:r>
-        <w:t xml:space="preserve"> that serves a response to the assistant</w:t>
-      </w:r>
-    </w:p>
-    <w:p/>
-    <w:p>
+      <w:pPr>
+        <w:rPr>
+          <w:noProof/>
+        </w:rPr>
+      </w:pPr>
       <w:r>
         <w:rPr>
           <w:noProof/>
         </w:rPr>
         <w:drawing>
-          <wp:inline distT="0" distB="0" distL="0" distR="0" wp14:anchorId="6529E674" wp14:editId="270E6E62">
-            <wp:extent cx="5943600" cy="2784475"/>
+          <wp:inline distT="0" distB="0" distL="0" distR="0" wp14:anchorId="4E9015C2" wp14:editId="4366E262">
+            <wp:extent cx="5943600" cy="2993390"/>
             <wp:effectExtent l="0" t="0" r="0" b="0"/>
-            <wp:docPr id="14" name="Picture 14"/>
+            <wp:docPr id="10" name="Picture 10"/>
             <wp:cNvGraphicFramePr>
               <a:graphicFrameLocks xmlns:a="http://schemas.openxmlformats.org/drawingml/2006/main" noChangeAspect="1"/>
             </wp:cNvGraphicFramePr>
@@ -1554,7 +1601,7 @@
                   <pic:spPr>
                     <a:xfrm>
                       <a:off x="0" y="0"/>
-                      <a:ext cx="5943600" cy="2784475"/>
+                      <a:ext cx="5943600" cy="2993390"/>
                     </a:xfrm>
                     <a:prstGeom prst="rect">
                       <a:avLst/>
@@ -1567,31 +1614,39 @@
         </w:drawing>
       </w:r>
     </w:p>
+    <w:p>
+      <w:pPr>
+        <w:rPr>
+          <w:noProof/>
+        </w:rPr>
+      </w:pPr>
+    </w:p>
+    <w:p>
+      <w:r>
+        <w:t>Watson chatbot launched which responds with the customer id and the slot booking id based on the query asked</w:t>
+      </w:r>
+      <w:r>
+        <w:t>, assuming Alex logs in the chatbot.</w:t>
+      </w:r>
+    </w:p>
     <w:p/>
-    <w:p>
-      <w:r>
+    <w:p/>
+    <w:p>
+      <w:pPr>
+        <w:rPr>
+          <w:noProof/>
+        </w:rPr>
+      </w:pPr>
+      <w:r>
+        <w:rPr>
+          <w:noProof/>
+        </w:rPr>
         <w:lastRenderedPageBreak/>
-        <w:t>Snapshots from the local MYSQL database</w:t>
-      </w:r>
-      <w:r>
-        <w:t xml:space="preserve"> where data is stored in tables for each of the vendor, customer registration and details.</w:t>
-      </w:r>
-    </w:p>
-    <w:p>
-      <w:pPr>
-        <w:rPr>
-          <w:noProof/>
-        </w:rPr>
-      </w:pPr>
-      <w:r>
-        <w:rPr>
-          <w:noProof/>
-        </w:rPr>
         <w:drawing>
-          <wp:inline distT="0" distB="0" distL="0" distR="0" wp14:anchorId="23E664B3" wp14:editId="3CAAD716">
-            <wp:extent cx="5943600" cy="3161030"/>
-            <wp:effectExtent l="0" t="0" r="0" b="1270"/>
-            <wp:docPr id="12" name="Picture 12"/>
+          <wp:inline distT="0" distB="0" distL="0" distR="0" wp14:anchorId="2437A6BB" wp14:editId="23F60C8B">
+            <wp:extent cx="5943600" cy="3097530"/>
+            <wp:effectExtent l="0" t="0" r="0" b="7620"/>
+            <wp:docPr id="11" name="Picture 11"/>
             <wp:cNvGraphicFramePr>
               <a:graphicFrameLocks xmlns:a="http://schemas.openxmlformats.org/drawingml/2006/main" noChangeAspect="1"/>
             </wp:cNvGraphicFramePr>
@@ -1611,6 +1666,157 @@
                   <pic:spPr>
                     <a:xfrm>
                       <a:off x="0" y="0"/>
+                      <a:ext cx="5943600" cy="3097530"/>
+                    </a:xfrm>
+                    <a:prstGeom prst="rect">
+                      <a:avLst/>
+                    </a:prstGeom>
+                  </pic:spPr>
+                </pic:pic>
+              </a:graphicData>
+            </a:graphic>
+          </wp:inline>
+        </w:drawing>
+      </w:r>
+    </w:p>
+    <w:p>
+      <w:pPr>
+        <w:rPr>
+          <w:noProof/>
+        </w:rPr>
+      </w:pPr>
+    </w:p>
+    <w:p>
+      <w:r>
+        <w:t xml:space="preserve">Snapshot of </w:t>
+      </w:r>
+      <w:proofErr w:type="spellStart"/>
+      <w:r>
+        <w:t>cloudant</w:t>
+      </w:r>
+      <w:proofErr w:type="spellEnd"/>
+      <w:r>
+        <w:t xml:space="preserve"> database where the records for vendor slot id</w:t>
+      </w:r>
+      <w:r>
+        <w:t>, vendor id and the customer id</w:t>
+      </w:r>
+      <w:r>
+        <w:t xml:space="preserve"> is stored</w:t>
+      </w:r>
+      <w:r>
+        <w:t xml:space="preserve"> (when the </w:t>
+      </w:r>
+      <w:proofErr w:type="spellStart"/>
+      <w:r>
+        <w:t>springboot</w:t>
+      </w:r>
+      <w:proofErr w:type="spellEnd"/>
+      <w:r>
+        <w:t xml:space="preserve"> project is started to access the REST calls)</w:t>
+      </w:r>
+      <w:r>
+        <w:t xml:space="preserve">, which is accessed by the </w:t>
+      </w:r>
+      <w:proofErr w:type="spellStart"/>
+      <w:r>
+        <w:t>nodejs</w:t>
+      </w:r>
+      <w:proofErr w:type="spellEnd"/>
+      <w:r>
+        <w:t xml:space="preserve"> cloud function</w:t>
+      </w:r>
+      <w:r>
+        <w:t xml:space="preserve"> that serves a response to the assistant</w:t>
+      </w:r>
+    </w:p>
+    <w:p/>
+    <w:p>
+      <w:r>
+        <w:rPr>
+          <w:noProof/>
+        </w:rPr>
+        <w:drawing>
+          <wp:inline distT="0" distB="0" distL="0" distR="0" wp14:anchorId="6529E674" wp14:editId="270E6E62">
+            <wp:extent cx="5943600" cy="2784475"/>
+            <wp:effectExtent l="0" t="0" r="0" b="0"/>
+            <wp:docPr id="14" name="Picture 14"/>
+            <wp:cNvGraphicFramePr>
+              <a:graphicFrameLocks xmlns:a="http://schemas.openxmlformats.org/drawingml/2006/main" noChangeAspect="1"/>
+            </wp:cNvGraphicFramePr>
+            <a:graphic xmlns:a="http://schemas.openxmlformats.org/drawingml/2006/main">
+              <a:graphicData uri="http://schemas.openxmlformats.org/drawingml/2006/picture">
+                <pic:pic xmlns:pic="http://schemas.openxmlformats.org/drawingml/2006/picture">
+                  <pic:nvPicPr>
+                    <pic:cNvPr id="1" name=""/>
+                    <pic:cNvPicPr/>
+                  </pic:nvPicPr>
+                  <pic:blipFill>
+                    <a:blip r:embed="rId28"/>
+                    <a:stretch>
+                      <a:fillRect/>
+                    </a:stretch>
+                  </pic:blipFill>
+                  <pic:spPr>
+                    <a:xfrm>
+                      <a:off x="0" y="0"/>
+                      <a:ext cx="5943600" cy="2784475"/>
+                    </a:xfrm>
+                    <a:prstGeom prst="rect">
+                      <a:avLst/>
+                    </a:prstGeom>
+                  </pic:spPr>
+                </pic:pic>
+              </a:graphicData>
+            </a:graphic>
+          </wp:inline>
+        </w:drawing>
+      </w:r>
+    </w:p>
+    <w:p/>
+    <w:p>
+      <w:r>
+        <w:lastRenderedPageBreak/>
+        <w:t>Snapshots from the local MYSQL database</w:t>
+      </w:r>
+      <w:r>
+        <w:t xml:space="preserve"> where data is stored in tables for each of the vendor, customer registration and details.</w:t>
+      </w:r>
+    </w:p>
+    <w:p>
+      <w:pPr>
+        <w:rPr>
+          <w:noProof/>
+        </w:rPr>
+      </w:pPr>
+      <w:r>
+        <w:rPr>
+          <w:noProof/>
+        </w:rPr>
+        <w:drawing>
+          <wp:inline distT="0" distB="0" distL="0" distR="0" wp14:anchorId="23E664B3" wp14:editId="3CAAD716">
+            <wp:extent cx="5943600" cy="3161030"/>
+            <wp:effectExtent l="0" t="0" r="0" b="1270"/>
+            <wp:docPr id="12" name="Picture 12"/>
+            <wp:cNvGraphicFramePr>
+              <a:graphicFrameLocks xmlns:a="http://schemas.openxmlformats.org/drawingml/2006/main" noChangeAspect="1"/>
+            </wp:cNvGraphicFramePr>
+            <a:graphic xmlns:a="http://schemas.openxmlformats.org/drawingml/2006/main">
+              <a:graphicData uri="http://schemas.openxmlformats.org/drawingml/2006/picture">
+                <pic:pic xmlns:pic="http://schemas.openxmlformats.org/drawingml/2006/picture">
+                  <pic:nvPicPr>
+                    <pic:cNvPr id="1" name=""/>
+                    <pic:cNvPicPr/>
+                  </pic:nvPicPr>
+                  <pic:blipFill>
+                    <a:blip r:embed="rId29"/>
+                    <a:stretch>
+                      <a:fillRect/>
+                    </a:stretch>
+                  </pic:blipFill>
+                  <pic:spPr>
+                    <a:xfrm>
+                      <a:off x="0" y="0"/>
                       <a:ext cx="5943600" cy="3161030"/>
                     </a:xfrm>
                     <a:prstGeom prst="rect">
@@ -1749,7 +1955,7 @@
         </w:rPr>
         <w:t xml:space="preserve">Copy the src/app folder and src/assets/img from the github link - </w:t>
       </w:r>
-      <w:hyperlink r:id="rId28" w:history="1">
+      <w:hyperlink r:id="rId30" w:history="1">
         <w:r>
           <w:rPr>
             <w:rStyle w:val="Hyperlink"/>
@@ -1788,7 +1994,7 @@
         </w:rPr>
         <w:t xml:space="preserve">Copy the src/app folder and src/assets/img from the github link - </w:t>
       </w:r>
-      <w:hyperlink r:id="rId29" w:history="1">
+      <w:hyperlink r:id="rId31" w:history="1">
         <w:r>
           <w:rPr>
             <w:rStyle w:val="Hyperlink"/>
@@ -1885,7 +2091,7 @@
         </w:rPr>
         <w:t xml:space="preserve">Use the Nodejs discovery action discvery-covid-new (link - </w:t>
       </w:r>
-      <w:hyperlink r:id="rId30" w:history="1">
+      <w:hyperlink r:id="rId32" w:history="1">
         <w:r>
           <w:rPr>
             <w:rStyle w:val="Hyperlink"/>
@@ -1924,7 +2130,7 @@
         </w:rPr>
         <w:t xml:space="preserve">Link the dialog skill (link - </w:t>
       </w:r>
-      <w:hyperlink r:id="rId31" w:history="1">
+      <w:hyperlink r:id="rId33" w:history="1">
         <w:r>
           <w:rPr>
             <w:rStyle w:val="Hyperlink"/>
@@ -2053,20 +2259,13 @@
           <w:noProof/>
         </w:rPr>
       </w:pPr>
-      <w:hyperlink r:id="rId32" w:history="1">
+      <w:hyperlink r:id="rId34" w:history="1">
         <w:r>
           <w:rPr>
             <w:rStyle w:val="Hyperlink"/>
             <w:noProof/>
           </w:rPr>
-          <w:t>http://</w:t>
-        </w:r>
-        <w:r>
-          <w:rPr>
-            <w:rStyle w:val="Hyperlink"/>
-            <w:noProof/>
-          </w:rPr>
-          <w:t>helper-app.eu-gb.cf.appdomain.cloud</w:t>
+          <w:t>http://helper-app.eu-gb.cf.appdomain.cloud</w:t>
         </w:r>
       </w:hyperlink>
       <w:r>
@@ -2083,7 +2282,7 @@
           <w:noProof/>
         </w:rPr>
       </w:pPr>
-      <w:hyperlink r:id="rId33" w:history="1">
+      <w:hyperlink r:id="rId35" w:history="1">
         <w:r>
           <w:rPr>
             <w:rStyle w:val="Hyperlink"/>
@@ -2135,7 +2334,7 @@
         </w:rPr>
         <w:t xml:space="preserve">Steps to install docker engine, docker ce and docker compose can be found at </w:t>
       </w:r>
-      <w:hyperlink r:id="rId34" w:history="1">
+      <w:hyperlink r:id="rId36" w:history="1">
         <w:r>
           <w:rPr>
             <w:rStyle w:val="Hyperlink"/>
@@ -2187,7 +2386,15 @@
         <w:pStyle w:val="ListParagraph"/>
       </w:pPr>
       <w:r>
-        <w:t>docker pull us.icr.io/divyasundar/cfc2020:cfc-spring-boot-docker</w:t>
+        <w:t>docker pull us.icr.io/</w:t>
+      </w:r>
+      <w:proofErr w:type="spellStart"/>
+      <w:r>
+        <w:t>divyasundar</w:t>
+      </w:r>
+      <w:proofErr w:type="spellEnd"/>
+      <w:r>
+        <w:t>/cfc2020:cfc-spring-boot-docker</w:t>
       </w:r>
     </w:p>
     <w:p>
@@ -2195,7 +2402,15 @@
         <w:pStyle w:val="ListParagraph"/>
       </w:pPr>
       <w:r>
-        <w:t>The namespace created in the registry service is divyasundar and the repository tag is cfc2020.</w:t>
+        <w:t xml:space="preserve">The namespace created in the registry service is </w:t>
+      </w:r>
+      <w:proofErr w:type="spellStart"/>
+      <w:r>
+        <w:t>divyasundar</w:t>
+      </w:r>
+      <w:proofErr w:type="spellEnd"/>
+      <w:r>
+        <w:t xml:space="preserve"> and the repository tag is cfc2020.</w:t>
       </w:r>
     </w:p>
     <w:p>
@@ -2212,7 +2427,31 @@
         </w:numPr>
       </w:pPr>
       <w:r>
-        <w:t>Install the IBM cloud service/cf cli utility to connect with the central hub where docker images are pushed in IBM repositories. Ibmcloud command line utility offers a wide variety of docker commands and cf push commands.</w:t>
+        <w:t>Install the IBM cloud service/</w:t>
+      </w:r>
+      <w:proofErr w:type="spellStart"/>
+      <w:r>
+        <w:t>cf</w:t>
+      </w:r>
+      <w:proofErr w:type="spellEnd"/>
+      <w:r>
+        <w:t xml:space="preserve"> cli utility to connect with the central hub where docker images are pushed in IBM repositories. </w:t>
+      </w:r>
+      <w:proofErr w:type="spellStart"/>
+      <w:r>
+        <w:t>Ibmcloud</w:t>
+      </w:r>
+      <w:proofErr w:type="spellEnd"/>
+      <w:r>
+        <w:t xml:space="preserve"> command line utility offers a wide variety of docker commands and </w:t>
+      </w:r>
+      <w:proofErr w:type="spellStart"/>
+      <w:r>
+        <w:t>cf</w:t>
+      </w:r>
+      <w:proofErr w:type="spellEnd"/>
+      <w:r>
+        <w:t xml:space="preserve"> push commands.</w:t>
       </w:r>
     </w:p>
     <w:p>
@@ -2240,7 +2479,7 @@
         </w:rPr>
         <w:t xml:space="preserve">Use the Nodejs discovery action discvery-covid-new (link - </w:t>
       </w:r>
-      <w:hyperlink r:id="rId35" w:history="1">
+      <w:hyperlink r:id="rId37" w:history="1">
         <w:r>
           <w:rPr>
             <w:rStyle w:val="Hyperlink"/>
@@ -2253,13 +2492,7 @@
         <w:rPr>
           <w:noProof/>
         </w:rPr>
-        <w:t xml:space="preserve"> </w:t>
-      </w:r>
-      <w:r>
-        <w:rPr>
-          <w:noProof/>
-        </w:rPr>
-        <w:t xml:space="preserve"> ) as a discovery action running as a webhook for the chatbot assistant</w:t>
+        <w:t xml:space="preserve">  ) as a discovery action running as a webhook for the chatbot assistant</w:t>
       </w:r>
       <w:r>
         <w:rPr>
@@ -2300,7 +2533,7 @@
         <w:lastRenderedPageBreak/>
         <w:t xml:space="preserve">Use the Nodejs discovery action discovery-covid-donor (link - </w:t>
       </w:r>
-      <w:hyperlink r:id="rId36" w:history="1">
+      <w:hyperlink r:id="rId38" w:history="1">
         <w:r>
           <w:rPr>
             <w:rStyle w:val="Hyperlink"/>
@@ -2313,19 +2546,7 @@
         <w:rPr>
           <w:noProof/>
         </w:rPr>
-        <w:t xml:space="preserve"> ) as </w:t>
-      </w:r>
-      <w:r>
-        <w:rPr>
-          <w:noProof/>
-        </w:rPr>
-        <w:t xml:space="preserve">as a discovery action running as a webhook for the chatbot assistant to get the </w:t>
-      </w:r>
-      <w:r>
-        <w:rPr>
-          <w:noProof/>
-        </w:rPr>
-        <w:t>details of the re</w:t>
+        <w:t xml:space="preserve"> ) as as a discovery action running as a webhook for the chatbot assistant to get the details of the re</w:t>
       </w:r>
       <w:r>
         <w:rPr>
@@ -2333,8 +2554,6 @@
         </w:rPr>
         <w:t>c</w:t>
       </w:r>
-      <w:bookmarkStart w:id="0" w:name="_GoBack"/>
-      <w:bookmarkEnd w:id="0"/>
       <w:r>
         <w:rPr>
           <w:noProof/>
@@ -2367,7 +2586,7 @@
         </w:rPr>
         <w:t xml:space="preserve">Link the dialog skill (link - </w:t>
       </w:r>
-      <w:hyperlink r:id="rId37" w:history="1">
+      <w:hyperlink r:id="rId39" w:history="1">
         <w:r>
           <w:rPr>
             <w:rStyle w:val="Hyperlink"/>
@@ -2494,7 +2713,7 @@
         </w:rPr>
         <w:t xml:space="preserve">Demo recording video link - </w:t>
       </w:r>
-      <w:hyperlink r:id="rId38" w:history="1">
+      <w:hyperlink r:id="rId40" w:history="1">
         <w:r>
           <w:rPr>
             <w:rStyle w:val="Hyperlink"/>
@@ -2524,7 +2743,15 @@
         <w:t xml:space="preserve">  Donor registration in the helper application</w:t>
       </w:r>
       <w:r>
-        <w:t xml:space="preserve"> hosted in IBM cloud foundry bluemix application</w:t>
+        <w:t xml:space="preserve"> hosted in IBM cloud foundry </w:t>
+      </w:r>
+      <w:proofErr w:type="spellStart"/>
+      <w:r>
+        <w:t>bluemix</w:t>
+      </w:r>
+      <w:proofErr w:type="spellEnd"/>
+      <w:r>
+        <w:t xml:space="preserve"> application</w:t>
       </w:r>
     </w:p>
     <w:p>
@@ -2542,129 +2769,6 @@
             <wp:extent cx="5943600" cy="2974975"/>
             <wp:effectExtent l="0" t="0" r="0" b="0"/>
             <wp:docPr id="21" name="Picture 21"/>
-            <wp:cNvGraphicFramePr>
-              <a:graphicFrameLocks xmlns:a="http://schemas.openxmlformats.org/drawingml/2006/main" noChangeAspect="1"/>
-            </wp:cNvGraphicFramePr>
-            <a:graphic xmlns:a="http://schemas.openxmlformats.org/drawingml/2006/main">
-              <a:graphicData uri="http://schemas.openxmlformats.org/drawingml/2006/picture">
-                <pic:pic xmlns:pic="http://schemas.openxmlformats.org/drawingml/2006/picture">
-                  <pic:nvPicPr>
-                    <pic:cNvPr id="1" name=""/>
-                    <pic:cNvPicPr/>
-                  </pic:nvPicPr>
-                  <pic:blipFill>
-                    <a:blip r:embed="rId39"/>
-                    <a:stretch>
-                      <a:fillRect/>
-                    </a:stretch>
-                  </pic:blipFill>
-                  <pic:spPr>
-                    <a:xfrm>
-                      <a:off x="0" y="0"/>
-                      <a:ext cx="5943600" cy="2974975"/>
-                    </a:xfrm>
-                    <a:prstGeom prst="rect">
-                      <a:avLst/>
-                    </a:prstGeom>
-                  </pic:spPr>
-                </pic:pic>
-              </a:graphicData>
-            </a:graphic>
-          </wp:inline>
-        </w:drawing>
-      </w:r>
-    </w:p>
-    <w:p>
-      <w:pPr>
-        <w:rPr>
-          <w:noProof/>
-        </w:rPr>
-      </w:pPr>
-    </w:p>
-    <w:p>
-      <w:r>
-        <w:lastRenderedPageBreak/>
-        <w:t xml:space="preserve">     </w:t>
-      </w:r>
-      <w:r>
-        <w:t>Receiver</w:t>
-      </w:r>
-      <w:r>
-        <w:t xml:space="preserve"> registration in the </w:t>
-      </w:r>
-      <w:r>
-        <w:t>receiver</w:t>
-      </w:r>
-      <w:r>
-        <w:t xml:space="preserve"> application</w:t>
-      </w:r>
-      <w:r>
-        <w:t xml:space="preserve"> hosted in the IBM cloud foundry bluemix application</w:t>
-      </w:r>
-      <w:r>
-        <w:t>. Once receiver registers, the normatim openAPI is used to determine the donor willing to share the category and close to the location of the receiver and mapped with the receiver.</w:t>
-      </w:r>
-    </w:p>
-    <w:p>
-      <w:r>
-        <w:t xml:space="preserve">      </w:t>
-      </w:r>
-      <w:r>
-        <w:rPr>
-          <w:noProof/>
-        </w:rPr>
-        <w:drawing>
-          <wp:inline distT="0" distB="0" distL="0" distR="0" wp14:anchorId="0E5D495C" wp14:editId="70D5966A">
-            <wp:extent cx="5943600" cy="2974975"/>
-            <wp:effectExtent l="0" t="0" r="0" b="0"/>
-            <wp:docPr id="22" name="Picture 22"/>
-            <wp:cNvGraphicFramePr>
-              <a:graphicFrameLocks xmlns:a="http://schemas.openxmlformats.org/drawingml/2006/main" noChangeAspect="1"/>
-            </wp:cNvGraphicFramePr>
-            <a:graphic xmlns:a="http://schemas.openxmlformats.org/drawingml/2006/main">
-              <a:graphicData uri="http://schemas.openxmlformats.org/drawingml/2006/picture">
-                <pic:pic xmlns:pic="http://schemas.openxmlformats.org/drawingml/2006/picture">
-                  <pic:nvPicPr>
-                    <pic:cNvPr id="1" name=""/>
-                    <pic:cNvPicPr/>
-                  </pic:nvPicPr>
-                  <pic:blipFill>
-                    <a:blip r:embed="rId40"/>
-                    <a:stretch>
-                      <a:fillRect/>
-                    </a:stretch>
-                  </pic:blipFill>
-                  <pic:spPr>
-                    <a:xfrm>
-                      <a:off x="0" y="0"/>
-                      <a:ext cx="5943600" cy="2974975"/>
-                    </a:xfrm>
-                    <a:prstGeom prst="rect">
-                      <a:avLst/>
-                    </a:prstGeom>
-                  </pic:spPr>
-                </pic:pic>
-              </a:graphicData>
-            </a:graphic>
-          </wp:inline>
-        </w:drawing>
-      </w:r>
-    </w:p>
-    <w:p>
-      <w:r>
-        <w:t>Snapshot from IBM cloudant DB based on the donor and receiver details</w:t>
-      </w:r>
-    </w:p>
-    <w:p>
-      <w:r>
-        <w:rPr>
-          <w:noProof/>
-        </w:rPr>
-        <w:drawing>
-          <wp:inline distT="0" distB="0" distL="0" distR="0" wp14:anchorId="426E700D" wp14:editId="04A7ABB2">
-            <wp:extent cx="5943600" cy="2445385"/>
-            <wp:effectExtent l="0" t="0" r="0" b="0"/>
-            <wp:docPr id="17" name="Picture 17"/>
             <wp:cNvGraphicFramePr>
               <a:graphicFrameLocks xmlns:a="http://schemas.openxmlformats.org/drawingml/2006/main" noChangeAspect="1"/>
             </wp:cNvGraphicFramePr>
@@ -2684,7 +2788,7 @@
                   <pic:spPr>
                     <a:xfrm>
                       <a:off x="0" y="0"/>
-                      <a:ext cx="5943600" cy="2445385"/>
+                      <a:ext cx="5943600" cy="2974975"/>
                     </a:xfrm>
                     <a:prstGeom prst="rect">
                       <a:avLst/>
@@ -2697,23 +2801,74 @@
         </w:drawing>
       </w:r>
     </w:p>
-    <w:p/>
-    <w:p>
-      <w:r>
-        <w:t>Discovery function as a web-hook action</w:t>
-      </w:r>
-    </w:p>
-    <w:p>
-      <w:r>
-        <w:rPr>
-          <w:noProof/>
-        </w:rPr>
+    <w:p>
+      <w:pPr>
+        <w:rPr>
+          <w:noProof/>
+        </w:rPr>
+      </w:pPr>
+    </w:p>
+    <w:p>
+      <w:r>
         <w:lastRenderedPageBreak/>
+        <w:t xml:space="preserve">     </w:t>
+      </w:r>
+      <w:r>
+        <w:t>Receiver</w:t>
+      </w:r>
+      <w:r>
+        <w:t xml:space="preserve"> registration in the </w:t>
+      </w:r>
+      <w:r>
+        <w:t>receiver</w:t>
+      </w:r>
+      <w:r>
+        <w:t xml:space="preserve"> application</w:t>
+      </w:r>
+      <w:r>
+        <w:t xml:space="preserve"> hosted in the IBM cloud foundry </w:t>
+      </w:r>
+      <w:proofErr w:type="spellStart"/>
+      <w:r>
+        <w:t>bluemix</w:t>
+      </w:r>
+      <w:proofErr w:type="spellEnd"/>
+      <w:r>
+        <w:t xml:space="preserve"> application</w:t>
+      </w:r>
+      <w:r>
+        <w:t xml:space="preserve">. Once receiver registers, the </w:t>
+      </w:r>
+      <w:proofErr w:type="spellStart"/>
+      <w:r>
+        <w:t>normatim</w:t>
+      </w:r>
+      <w:proofErr w:type="spellEnd"/>
+      <w:r>
+        <w:t xml:space="preserve"> </w:t>
+      </w:r>
+      <w:proofErr w:type="spellStart"/>
+      <w:r>
+        <w:t>openAPI</w:t>
+      </w:r>
+      <w:proofErr w:type="spellEnd"/>
+      <w:r>
+        <w:t xml:space="preserve"> is used to determine the donor willing to share the category and close to the location of the receiver and mapped with the receiver.</w:t>
+      </w:r>
+    </w:p>
+    <w:p>
+      <w:r>
+        <w:t xml:space="preserve">      </w:t>
+      </w:r>
+      <w:r>
+        <w:rPr>
+          <w:noProof/>
+        </w:rPr>
         <w:drawing>
-          <wp:inline distT="0" distB="0" distL="0" distR="0" wp14:anchorId="4B077138" wp14:editId="5044D2FE">
-            <wp:extent cx="5943600" cy="2593340"/>
+          <wp:inline distT="0" distB="0" distL="0" distR="0" wp14:anchorId="0E5D495C" wp14:editId="70D5966A">
+            <wp:extent cx="5943600" cy="2974975"/>
             <wp:effectExtent l="0" t="0" r="0" b="0"/>
-            <wp:docPr id="18" name="Picture 18"/>
+            <wp:docPr id="22" name="Picture 22"/>
             <wp:cNvGraphicFramePr>
               <a:graphicFrameLocks xmlns:a="http://schemas.openxmlformats.org/drawingml/2006/main" noChangeAspect="1"/>
             </wp:cNvGraphicFramePr>
@@ -2733,7 +2888,7 @@
                   <pic:spPr>
                     <a:xfrm>
                       <a:off x="0" y="0"/>
-                      <a:ext cx="5943600" cy="2593340"/>
+                      <a:ext cx="5943600" cy="2974975"/>
                     </a:xfrm>
                     <a:prstGeom prst="rect">
                       <a:avLst/>
@@ -2746,17 +2901,29 @@
         </w:drawing>
       </w:r>
     </w:p>
-    <w:p/>
+    <w:p>
+      <w:r>
+        <w:t xml:space="preserve">Snapshot from IBM </w:t>
+      </w:r>
+      <w:proofErr w:type="spellStart"/>
+      <w:r>
+        <w:t>cloudant</w:t>
+      </w:r>
+      <w:proofErr w:type="spellEnd"/>
+      <w:r>
+        <w:t xml:space="preserve"> DB based on the donor and receiver details</w:t>
+      </w:r>
+    </w:p>
     <w:p>
       <w:r>
         <w:rPr>
           <w:noProof/>
         </w:rPr>
         <w:drawing>
-          <wp:inline distT="0" distB="0" distL="0" distR="0" wp14:anchorId="6F974CA3" wp14:editId="134ED5BD">
-            <wp:extent cx="5943600" cy="3011805"/>
+          <wp:inline distT="0" distB="0" distL="0" distR="0" wp14:anchorId="426E700D" wp14:editId="04A7ABB2">
+            <wp:extent cx="5943600" cy="2445385"/>
             <wp:effectExtent l="0" t="0" r="0" b="0"/>
-            <wp:docPr id="26" name="Picture 26"/>
+            <wp:docPr id="17" name="Picture 17"/>
             <wp:cNvGraphicFramePr>
               <a:graphicFrameLocks xmlns:a="http://schemas.openxmlformats.org/drawingml/2006/main" noChangeAspect="1"/>
             </wp:cNvGraphicFramePr>
@@ -2776,7 +2943,7 @@
                   <pic:spPr>
                     <a:xfrm>
                       <a:off x="0" y="0"/>
-                      <a:ext cx="5943600" cy="3011805"/>
+                      <a:ext cx="5943600" cy="2445385"/>
                     </a:xfrm>
                     <a:prstGeom prst="rect">
                       <a:avLst/>
@@ -2789,9 +2956,10 @@
         </w:drawing>
       </w:r>
     </w:p>
-    <w:p>
-      <w:r>
-        <w:t>Custom dialog skill to respond for the effective help giver application</w:t>
+    <w:p/>
+    <w:p>
+      <w:r>
+        <w:t>Discovery function as a web-hook action</w:t>
       </w:r>
     </w:p>
     <w:p>
@@ -2801,10 +2969,10 @@
         </w:rPr>
         <w:lastRenderedPageBreak/>
         <w:drawing>
-          <wp:inline distT="0" distB="0" distL="0" distR="0" wp14:anchorId="1F350CE4" wp14:editId="68B07CBC">
-            <wp:extent cx="5943600" cy="2770505"/>
+          <wp:inline distT="0" distB="0" distL="0" distR="0" wp14:anchorId="4B077138" wp14:editId="5044D2FE">
+            <wp:extent cx="5943600" cy="2593340"/>
             <wp:effectExtent l="0" t="0" r="0" b="0"/>
-            <wp:docPr id="23" name="Picture 23"/>
+            <wp:docPr id="18" name="Picture 18"/>
             <wp:cNvGraphicFramePr>
               <a:graphicFrameLocks xmlns:a="http://schemas.openxmlformats.org/drawingml/2006/main" noChangeAspect="1"/>
             </wp:cNvGraphicFramePr>
@@ -2824,7 +2992,7 @@
                   <pic:spPr>
                     <a:xfrm>
                       <a:off x="0" y="0"/>
-                      <a:ext cx="5943600" cy="2770505"/>
+                      <a:ext cx="5943600" cy="2593340"/>
                     </a:xfrm>
                     <a:prstGeom prst="rect">
                       <a:avLst/>
@@ -2840,22 +3008,14 @@
     <w:p/>
     <w:p>
       <w:r>
-        <w:t>Snapshot for the IBM Watson chatbot assistant</w:t>
-      </w:r>
-      <w:r>
-        <w:t xml:space="preserve"> to get the list of receivers and the slot id’s booked by the donor who queries through the chatbot.</w:t>
-      </w:r>
-    </w:p>
-    <w:p>
-      <w:r>
         <w:rPr>
           <w:noProof/>
         </w:rPr>
         <w:drawing>
-          <wp:inline distT="0" distB="0" distL="0" distR="0" wp14:anchorId="4EAAECC7" wp14:editId="79D1F18B">
-            <wp:extent cx="5943600" cy="2780665"/>
-            <wp:effectExtent l="0" t="0" r="0" b="635"/>
-            <wp:docPr id="24" name="Picture 24"/>
+          <wp:inline distT="0" distB="0" distL="0" distR="0" wp14:anchorId="6F974CA3" wp14:editId="134ED5BD">
+            <wp:extent cx="5943600" cy="3011805"/>
+            <wp:effectExtent l="0" t="0" r="0" b="0"/>
+            <wp:docPr id="26" name="Picture 26"/>
             <wp:cNvGraphicFramePr>
               <a:graphicFrameLocks xmlns:a="http://schemas.openxmlformats.org/drawingml/2006/main" noChangeAspect="1"/>
             </wp:cNvGraphicFramePr>
@@ -2875,7 +3035,7 @@
                   <pic:spPr>
                     <a:xfrm>
                       <a:off x="0" y="0"/>
-                      <a:ext cx="5943600" cy="2780665"/>
+                      <a:ext cx="5943600" cy="3011805"/>
                     </a:xfrm>
                     <a:prstGeom prst="rect">
                       <a:avLst/>
@@ -2888,13 +3048,9 @@
         </w:drawing>
       </w:r>
     </w:p>
-    <w:p/>
-    <w:p>
-      <w:r>
-        <w:t xml:space="preserve">Snapshot for the IBM Watson chatbot assistant to get the </w:t>
-      </w:r>
-      <w:r>
-        <w:t>details by the receiver (including the slot id booked by the donor) when receiver queries through the chatbot.</w:t>
+    <w:p>
+      <w:r>
+        <w:t>Custom dialog skill to respond for the effective help giver application</w:t>
       </w:r>
     </w:p>
     <w:p>
@@ -2904,10 +3060,10 @@
         </w:rPr>
         <w:lastRenderedPageBreak/>
         <w:drawing>
-          <wp:inline distT="0" distB="0" distL="0" distR="0" wp14:anchorId="1514443B" wp14:editId="223E70ED">
-            <wp:extent cx="5943600" cy="2801620"/>
+          <wp:inline distT="0" distB="0" distL="0" distR="0" wp14:anchorId="1F350CE4" wp14:editId="68B07CBC">
+            <wp:extent cx="5943600" cy="2770505"/>
             <wp:effectExtent l="0" t="0" r="0" b="0"/>
-            <wp:docPr id="25" name="Picture 25"/>
+            <wp:docPr id="23" name="Picture 23"/>
             <wp:cNvGraphicFramePr>
               <a:graphicFrameLocks xmlns:a="http://schemas.openxmlformats.org/drawingml/2006/main" noChangeAspect="1"/>
             </wp:cNvGraphicFramePr>
@@ -2927,6 +3083,114 @@
                   <pic:spPr>
                     <a:xfrm>
                       <a:off x="0" y="0"/>
+                      <a:ext cx="5943600" cy="2770505"/>
+                    </a:xfrm>
+                    <a:prstGeom prst="rect">
+                      <a:avLst/>
+                    </a:prstGeom>
+                  </pic:spPr>
+                </pic:pic>
+              </a:graphicData>
+            </a:graphic>
+          </wp:inline>
+        </w:drawing>
+      </w:r>
+    </w:p>
+    <w:p/>
+    <w:p>
+      <w:r>
+        <w:t>Snapshot for the IBM Watson chatbot assistant</w:t>
+      </w:r>
+      <w:r>
+        <w:t xml:space="preserve"> to get the list of receivers and the slot </w:t>
+      </w:r>
+      <w:proofErr w:type="gramStart"/>
+      <w:r>
+        <w:t>id’s</w:t>
+      </w:r>
+      <w:proofErr w:type="gramEnd"/>
+      <w:r>
+        <w:t xml:space="preserve"> booked by the donor who queries through the chatbot.</w:t>
+      </w:r>
+    </w:p>
+    <w:p>
+      <w:r>
+        <w:rPr>
+          <w:noProof/>
+        </w:rPr>
+        <w:drawing>
+          <wp:inline distT="0" distB="0" distL="0" distR="0" wp14:anchorId="4EAAECC7" wp14:editId="79D1F18B">
+            <wp:extent cx="5943600" cy="2780665"/>
+            <wp:effectExtent l="0" t="0" r="0" b="635"/>
+            <wp:docPr id="24" name="Picture 24"/>
+            <wp:cNvGraphicFramePr>
+              <a:graphicFrameLocks xmlns:a="http://schemas.openxmlformats.org/drawingml/2006/main" noChangeAspect="1"/>
+            </wp:cNvGraphicFramePr>
+            <a:graphic xmlns:a="http://schemas.openxmlformats.org/drawingml/2006/main">
+              <a:graphicData uri="http://schemas.openxmlformats.org/drawingml/2006/picture">
+                <pic:pic xmlns:pic="http://schemas.openxmlformats.org/drawingml/2006/picture">
+                  <pic:nvPicPr>
+                    <pic:cNvPr id="1" name=""/>
+                    <pic:cNvPicPr/>
+                  </pic:nvPicPr>
+                  <pic:blipFill>
+                    <a:blip r:embed="rId47"/>
+                    <a:stretch>
+                      <a:fillRect/>
+                    </a:stretch>
+                  </pic:blipFill>
+                  <pic:spPr>
+                    <a:xfrm>
+                      <a:off x="0" y="0"/>
+                      <a:ext cx="5943600" cy="2780665"/>
+                    </a:xfrm>
+                    <a:prstGeom prst="rect">
+                      <a:avLst/>
+                    </a:prstGeom>
+                  </pic:spPr>
+                </pic:pic>
+              </a:graphicData>
+            </a:graphic>
+          </wp:inline>
+        </w:drawing>
+      </w:r>
+    </w:p>
+    <w:p/>
+    <w:p>
+      <w:r>
+        <w:t>Snapshot for the IBM Watson chatbot assistant to get the details by the receiver (including the slot id booked by the donor) when receiver queries through the chatbot.</w:t>
+      </w:r>
+    </w:p>
+    <w:p>
+      <w:r>
+        <w:rPr>
+          <w:noProof/>
+        </w:rPr>
+        <w:lastRenderedPageBreak/>
+        <w:drawing>
+          <wp:inline distT="0" distB="0" distL="0" distR="0" wp14:anchorId="1514443B" wp14:editId="223E70ED">
+            <wp:extent cx="5943600" cy="2801620"/>
+            <wp:effectExtent l="0" t="0" r="0" b="0"/>
+            <wp:docPr id="25" name="Picture 25"/>
+            <wp:cNvGraphicFramePr>
+              <a:graphicFrameLocks xmlns:a="http://schemas.openxmlformats.org/drawingml/2006/main" noChangeAspect="1"/>
+            </wp:cNvGraphicFramePr>
+            <a:graphic xmlns:a="http://schemas.openxmlformats.org/drawingml/2006/main">
+              <a:graphicData uri="http://schemas.openxmlformats.org/drawingml/2006/picture">
+                <pic:pic xmlns:pic="http://schemas.openxmlformats.org/drawingml/2006/picture">
+                  <pic:nvPicPr>
+                    <pic:cNvPr id="1" name=""/>
+                    <pic:cNvPicPr/>
+                  </pic:nvPicPr>
+                  <pic:blipFill>
+                    <a:blip r:embed="rId48"/>
+                    <a:stretch>
+                      <a:fillRect/>
+                    </a:stretch>
+                  </pic:blipFill>
+                  <pic:spPr>
+                    <a:xfrm>
+                      <a:off x="0" y="0"/>
                       <a:ext cx="5943600" cy="2801620"/>
                     </a:xfrm>
                     <a:prstGeom prst="rect">
@@ -2941,8 +3205,8 @@
       </w:r>
     </w:p>
     <w:sectPr>
-      <w:headerReference w:type="default" r:id="rId47"/>
-      <w:footerReference w:type="default" r:id="rId48"/>
+      <w:headerReference w:type="default" r:id="rId49"/>
+      <w:footerReference w:type="default" r:id="rId50"/>
       <w:pgSz w:w="12240" w:h="15840"/>
       <w:pgMar w:top="1440" w:right="1440" w:bottom="1440" w:left="1440" w:header="720" w:footer="720" w:gutter="0"/>
       <w:cols w:space="720"/>
@@ -4589,6 +4853,18 @@
       <w:shd w:val="clear" w:color="auto" w:fill="E1DFDD"/>
     </w:rPr>
   </w:style>
+  <w:style w:type="character" w:styleId="FollowedHyperlink">
+    <w:name w:val="FollowedHyperlink"/>
+    <w:basedOn w:val="DefaultParagraphFont"/>
+    <w:uiPriority w:val="99"/>
+    <w:semiHidden/>
+    <w:unhideWhenUsed/>
+    <w:rsid w:val="006C5F3B"/>
+    <w:rPr>
+      <w:color w:val="954F72" w:themeColor="followedHyperlink"/>
+      <w:u w:val="single"/>
+    </w:rPr>
+  </w:style>
 </w:styles>
 </file>
 

</xml_diff>